<commit_message>
paper completed, notes in word doc
</commit_message>
<xml_diff>
--- a/Generic/Hypothesis in machine learning.docx
+++ b/Generic/Hypothesis in machine learning.docx
@@ -1453,6 +1453,14 @@
       </w:r>
     </w:p>
     <w:p>
+      <w:pPr>
+        <w:rPr>
+          <w:rFonts w:ascii="Times New Roman" w:eastAsia="Times New Roman" w:hAnsi="Times New Roman" w:cs="Times New Roman"/>
+          <w:sz w:val="24"/>
+          <w:szCs w:val="24"/>
+          <w:lang w:eastAsia="en-IN"/>
+        </w:rPr>
+      </w:pPr>
       <w:r>
         <w:rPr>
           <w:rFonts w:ascii="Times New Roman" w:eastAsia="Times New Roman" w:hAnsi="Times New Roman" w:cs="Times New Roman"/>
@@ -1521,6 +1529,571 @@
           <w:lang w:eastAsia="en-IN"/>
         </w:rPr>
         <w:t>: a classifier is a function that assigns a class label to a data point.</w:t>
+      </w:r>
+    </w:p>
+    <w:p>
+      <w:pPr>
+        <w:rPr>
+          <w:rFonts w:ascii="Times New Roman" w:eastAsia="Times New Roman" w:hAnsi="Times New Roman" w:cs="Times New Roman"/>
+          <w:sz w:val="24"/>
+          <w:szCs w:val="24"/>
+          <w:lang w:eastAsia="en-IN"/>
+        </w:rPr>
+      </w:pPr>
+    </w:p>
+    <w:p>
+      <w:pPr>
+        <w:rPr>
+          <w:rFonts w:ascii="Times New Roman" w:eastAsia="Times New Roman" w:hAnsi="Times New Roman" w:cs="Times New Roman"/>
+          <w:sz w:val="24"/>
+          <w:szCs w:val="24"/>
+          <w:lang w:eastAsia="en-IN"/>
+        </w:rPr>
+      </w:pPr>
+      <w:r>
+        <w:rPr>
+          <w:rFonts w:ascii="Times New Roman" w:eastAsia="Times New Roman" w:hAnsi="Times New Roman" w:cs="Times New Roman"/>
+          <w:sz w:val="24"/>
+          <w:szCs w:val="24"/>
+          <w:lang w:eastAsia="en-IN"/>
+        </w:rPr>
+        <w:t>Notes from paper:</w:t>
+      </w:r>
+    </w:p>
+    <w:p>
+      <w:r>
+        <w:t>. Cost effective to generalize from example, rather than manual programming if we have lots of example.</w:t>
+      </w:r>
+    </w:p>
+    <w:p>
+      <w:r>
+        <w:t>. Purpose of this article is to communicate knowledge not found in text books,</w:t>
+      </w:r>
+      <w:r>
+        <w:t xml:space="preserve"> </w:t>
+      </w:r>
+      <w:r>
+        <w:t xml:space="preserve">which should be known by practitioners. </w:t>
+      </w:r>
+      <w:r>
+        <w:t>Twelve</w:t>
+      </w:r>
+      <w:r>
+        <w:t xml:space="preserve"> pitfalls are being described in this article.</w:t>
+      </w:r>
+    </w:p>
+    <w:p>
+      <w:r>
+        <w:t xml:space="preserve">. While choosing a machine learning approach for an identified problem, we consider three components for our selection of one approach among many other </w:t>
+      </w:r>
+      <w:r>
+        <w:t>available</w:t>
+      </w:r>
+      <w:r>
+        <w:t xml:space="preserve"> in literature.</w:t>
+      </w:r>
+    </w:p>
+    <w:p>
+      <w:r>
+        <w:t xml:space="preserve">. Three components are representation, evaluation, </w:t>
+      </w:r>
+      <w:r>
+        <w:t>and optimization</w:t>
+      </w:r>
+      <w:r>
+        <w:t>.</w:t>
+      </w:r>
+    </w:p>
+    <w:p>
+      <w:r>
+        <w:t xml:space="preserve">. The way we </w:t>
+      </w:r>
+      <w:r>
+        <w:t>represent</w:t>
+      </w:r>
+      <w:r>
+        <w:t xml:space="preserve"> our data to computer and hence the set of classifiers (hypothesis space) plays an important step in choosing one ml approach.</w:t>
+      </w:r>
+    </w:p>
+    <w:p>
+      <w:r>
+        <w:t>. Evaluation function (scoring function) is needed to pull out bad classifiers from the bad ones.</w:t>
+      </w:r>
+    </w:p>
+    <w:p>
+      <w:r>
+        <w:lastRenderedPageBreak/>
+        <w:t xml:space="preserve">. If evaluation functions have equivalent scores for several classifiers, one with </w:t>
+      </w:r>
+      <w:r>
+        <w:t>higher</w:t>
+      </w:r>
+      <w:r>
+        <w:t xml:space="preserve"> </w:t>
+      </w:r>
+      <w:r>
+        <w:t>efficiency</w:t>
+      </w:r>
+      <w:r>
+        <w:t xml:space="preserve"> of lea</w:t>
+      </w:r>
+      <w:r>
+        <w:t xml:space="preserve">rning is chosen and this </w:t>
+      </w:r>
+      <w:r>
+        <w:t>is where we look for optimization technique for learners.</w:t>
+      </w:r>
+    </w:p>
+    <w:p>
+      <w:r>
+        <w:t xml:space="preserve">. It is easy to get hope of false </w:t>
+      </w:r>
+      <w:r>
+        <w:t>confidence</w:t>
+      </w:r>
+      <w:r>
+        <w:t xml:space="preserve"> </w:t>
+      </w:r>
+      <w:r>
+        <w:t>by</w:t>
+      </w:r>
+      <w:r>
+        <w:t xml:space="preserve"> getting higher accuracy </w:t>
+      </w:r>
+      <w:r>
+        <w:t>on a</w:t>
+      </w:r>
+      <w:r>
+        <w:t xml:space="preserve"> model </w:t>
+      </w:r>
+      <w:r>
+        <w:t>with</w:t>
+      </w:r>
+      <w:r>
+        <w:t xml:space="preserve"> smaller</w:t>
+      </w:r>
+      <w:r>
+        <w:t xml:space="preserve"> data set, unless a small data </w:t>
+      </w:r>
+      <w:r>
+        <w:t xml:space="preserve">set is kept </w:t>
+      </w:r>
+      <w:r>
+        <w:t>separate</w:t>
+      </w:r>
+      <w:r>
+        <w:t xml:space="preserve"> and unseen</w:t>
+      </w:r>
+      <w:r>
+        <w:t xml:space="preserve"> as test set</w:t>
+      </w:r>
+      <w:r>
+        <w:t>.</w:t>
+      </w:r>
+    </w:p>
+    <w:p>
+      <w:r>
+        <w:t xml:space="preserve">. For parameter tuning </w:t>
+      </w:r>
+      <w:r>
+        <w:t>a</w:t>
+      </w:r>
+      <w:r>
+        <w:t>nd testing, cross-validation is the best thing to do.</w:t>
+      </w:r>
+    </w:p>
+    <w:p>
+      <w:r>
+        <w:t xml:space="preserve">. We optimize function we </w:t>
+      </w:r>
+      <w:r>
+        <w:t>don’t</w:t>
+      </w:r>
+      <w:r>
+        <w:t xml:space="preserve"> know using training error to reduce test error, so many a times, local optimum(greedy) might produce better result than global optimum.</w:t>
+      </w:r>
+    </w:p>
+    <w:p>
+      <w:r>
+        <w:t xml:space="preserve">. Every learner must </w:t>
+      </w:r>
+      <w:r>
+        <w:t>embodies</w:t>
+      </w:r>
+      <w:r>
+        <w:t xml:space="preserve"> some knowledge about </w:t>
+      </w:r>
+      <w:r>
+        <w:t>problem</w:t>
+      </w:r>
+      <w:r>
+        <w:t xml:space="preserve"> statement, otherwise </w:t>
+      </w:r>
+      <w:r>
+        <w:t>it</w:t>
+      </w:r>
+      <w:r>
+        <w:t xml:space="preserve"> is difficult to beat random guessing.</w:t>
+      </w:r>
+    </w:p>
+    <w:p>
+      <w:r>
+        <w:t xml:space="preserve">. Machine learning uses the power of induction, putting little knowledge to take out large knowledge (generalization). Hence, representation of this knowledge helps in our choice in </w:t>
+      </w:r>
+      <w:proofErr w:type="gramStart"/>
+      <w:r>
+        <w:t>a</w:t>
+      </w:r>
+      <w:proofErr w:type="gramEnd"/>
+      <w:r>
+        <w:t xml:space="preserve"> </w:t>
+      </w:r>
+      <w:r>
+        <w:t>approach</w:t>
+      </w:r>
+    </w:p>
+    <w:p>
+      <w:r>
+        <w:t xml:space="preserve">. It is good to get 75% accuracy on both training and test set, not 100% on training and 50% on test set. The </w:t>
+      </w:r>
+      <w:r>
+        <w:t>inconsistency</w:t>
+      </w:r>
+      <w:r>
+        <w:t xml:space="preserve"> is a result of </w:t>
+      </w:r>
+      <w:r>
+        <w:t>over fitting</w:t>
+      </w:r>
+      <w:r>
+        <w:t>.</w:t>
+      </w:r>
+    </w:p>
+    <w:p>
+      <w:r>
+        <w:t xml:space="preserve">. </w:t>
+      </w:r>
+      <w:r>
+        <w:t>Over fitting</w:t>
+      </w:r>
+      <w:r>
+        <w:t xml:space="preserve"> has generalization error which can be decomposed into bias an</w:t>
+      </w:r>
+      <w:r>
+        <w:t xml:space="preserve">d variance. While bias </w:t>
+      </w:r>
+      <w:r>
+        <w:t xml:space="preserve">means learning wrong thing </w:t>
+      </w:r>
+      <w:r>
+        <w:t>consistently</w:t>
+      </w:r>
+      <w:r>
+        <w:t xml:space="preserve">, variance is learning </w:t>
+      </w:r>
+      <w:r>
+        <w:t>randomness</w:t>
+      </w:r>
+      <w:r>
+        <w:t xml:space="preserve"> irrespective of real signals.</w:t>
+      </w:r>
+    </w:p>
+    <w:p>
+      <w:r>
+        <w:t xml:space="preserve">. Strong false assumptions can be better than weak true ones, because a learner with the latter needs more data to avoid </w:t>
+      </w:r>
+      <w:r>
+        <w:t>over fitting</w:t>
+      </w:r>
+      <w:r>
+        <w:t>.</w:t>
+      </w:r>
+    </w:p>
+    <w:p>
+      <w:r>
+        <w:t xml:space="preserve">. </w:t>
+      </w:r>
+      <w:r>
+        <w:t>Over fitting</w:t>
+      </w:r>
+      <w:r>
+        <w:t xml:space="preserve"> can be avoided by cross-validation, but popular one is regularization term to evalu</w:t>
+      </w:r>
+      <w:r>
+        <w:t>a</w:t>
+      </w:r>
+      <w:r>
+        <w:t>tion function that penalize classifier with more structure.</w:t>
+      </w:r>
+    </w:p>
+    <w:p>
+      <w:r>
+        <w:t xml:space="preserve">. In case of </w:t>
+      </w:r>
+      <w:r>
+        <w:t>scares</w:t>
+      </w:r>
+      <w:r>
+        <w:t xml:space="preserve"> data availability, statistical significance test such as chi-squared can be done before adding new </w:t>
+      </w:r>
+      <w:r>
+        <w:t>structure</w:t>
+      </w:r>
+      <w:r>
+        <w:t>.</w:t>
+      </w:r>
+    </w:p>
+    <w:p>
+      <w:r>
+        <w:t xml:space="preserve">. It is easy to avoid </w:t>
+      </w:r>
+      <w:r>
+        <w:t xml:space="preserve">over </w:t>
+      </w:r>
+      <w:proofErr w:type="gramStart"/>
+      <w:r>
+        <w:t>fitting</w:t>
+      </w:r>
+      <w:r>
+        <w:t>(</w:t>
+      </w:r>
+      <w:proofErr w:type="gramEnd"/>
+      <w:r>
+        <w:t xml:space="preserve">variance) by </w:t>
+      </w:r>
+      <w:r>
+        <w:t>under fitting</w:t>
+      </w:r>
+      <w:r>
+        <w:t xml:space="preserve"> (bias) which is wrong thing to do a</w:t>
+      </w:r>
+      <w:r>
+        <w:t>s</w:t>
+      </w:r>
+      <w:r>
+        <w:t xml:space="preserve"> well. </w:t>
+      </w:r>
+      <w:r>
+        <w:t>Hence</w:t>
+      </w:r>
+      <w:r>
+        <w:t>, simultaneously avoiding both require learning a perfect classifier.</w:t>
+      </w:r>
+    </w:p>
+    <w:p>
+      <w:r>
+        <w:t xml:space="preserve">. Curse of </w:t>
+      </w:r>
+      <w:r>
+        <w:t>dimensionality</w:t>
+      </w:r>
+      <w:r>
+        <w:t xml:space="preserve"> can </w:t>
+      </w:r>
+      <w:r>
+        <w:t>outweigh</w:t>
+      </w:r>
+      <w:r>
+        <w:t xml:space="preserve"> the more number of feature collection for an example problem.</w:t>
+      </w:r>
+    </w:p>
+    <w:p>
+      <w:r>
+        <w:t xml:space="preserve">. The main role of theoretical guarantee in machine learning is not as a criterion for </w:t>
+      </w:r>
+      <w:r>
+        <w:t>practical</w:t>
+      </w:r>
+      <w:r>
+        <w:t xml:space="preserve"> decisions, but as a source of understanding and driving force for algorithm design.</w:t>
+      </w:r>
+    </w:p>
+    <w:p>
+      <w:r>
+        <w:t xml:space="preserve">. If learner A is better than learner B given infinite data, B is often better than </w:t>
+      </w:r>
+      <w:proofErr w:type="gramStart"/>
+      <w:r>
+        <w:t>A</w:t>
+      </w:r>
+      <w:proofErr w:type="gramEnd"/>
+      <w:r>
+        <w:t xml:space="preserve"> given finite data.</w:t>
+      </w:r>
+    </w:p>
+    <w:p>
+      <w:r>
+        <w:t xml:space="preserve">. Constructing features </w:t>
+      </w:r>
+      <w:r>
+        <w:t>about</w:t>
+      </w:r>
+      <w:r>
+        <w:t xml:space="preserve"> of raw data is the key for getting learners learn easy and fast. Most useful learners are those that incorporate knowledge.</w:t>
+      </w:r>
+    </w:p>
+    <w:p>
+      <w:r>
+        <w:t>. Sometimes, features that look irrelevant in isolation may be relevant in combination. So, there is no replacement of smart feature engineering.</w:t>
+      </w:r>
+    </w:p>
+    <w:p>
+      <w:r>
+        <w:t>. Machine learning researchers are mostly concerned with designing a better learning algorithm, but quick success path most of the time lies in collecting even more data for a dumb learning algorithm.</w:t>
+      </w:r>
+    </w:p>
+    <w:p>
+      <w:r>
+        <w:t xml:space="preserve">. It pays to try the simplest learners first because complex </w:t>
+      </w:r>
+      <w:r>
+        <w:t>learners</w:t>
+      </w:r>
+      <w:r>
+        <w:t xml:space="preserve"> have more knobs to tune in order to get good result.</w:t>
+      </w:r>
+    </w:p>
+    <w:p>
+      <w:r>
+        <w:lastRenderedPageBreak/>
+        <w:t xml:space="preserve">. There are two kinds of learner, </w:t>
+      </w:r>
+      <w:r>
+        <w:t>parametric (</w:t>
+      </w:r>
+      <w:r>
+        <w:t>fixed) that can only take advantage of so much data. Example linear representation.</w:t>
+      </w:r>
+    </w:p>
+    <w:p>
+      <w:r>
+        <w:t xml:space="preserve">. Another one is non-parametric. Example is decision tree. They </w:t>
+      </w:r>
+      <w:r>
+        <w:t>usually</w:t>
+      </w:r>
+      <w:r>
+        <w:t xml:space="preserve"> end up learning many more parameters. In principal, they can learn any function given sufficient data, but they may not.</w:t>
+      </w:r>
+    </w:p>
+    <w:p>
+      <w:r>
+        <w:t>. Thus, fixed one that make the most of the data and computing resources available often pay off in the end.</w:t>
+      </w:r>
+    </w:p>
+    <w:p>
+      <w:r>
+        <w:t xml:space="preserve">. Integrating learners (model ensembles) is now standard. Bagging, boosting and stacking are those methods of </w:t>
+      </w:r>
+      <w:r>
+        <w:t>ensemble</w:t>
+      </w:r>
+      <w:r>
+        <w:t>.</w:t>
+      </w:r>
+    </w:p>
+    <w:p>
+      <w:r>
+        <w:t>. In bagging, we generate random variations of training set by resampling, learn classifier on each, and combine the results by voting.</w:t>
+      </w:r>
+    </w:p>
+    <w:p>
+      <w:r>
+        <w:t>. In boosting, training examples have weights, and these are varied so that each new classifier focuses on the examples that previous ones tended to get wrong.</w:t>
+      </w:r>
+    </w:p>
+    <w:p>
+      <w:r>
+        <w:t>. In stacking, the outputs of individual classifier become the inputs of a high level learner that figures out how best to combine them.</w:t>
+      </w:r>
+    </w:p>
+    <w:p>
+      <w:r>
+        <w:t>. BMA average the individual predictions of all classifiers in hypothesis space, weighted by how well the classifiers explain the training data and how much we believe in them a priori.</w:t>
+      </w:r>
+    </w:p>
+    <w:p>
+      <w:r>
+        <w:t xml:space="preserve">. The generalization error of a boosted </w:t>
+      </w:r>
+      <w:r>
+        <w:t>ensemble</w:t>
+      </w:r>
+      <w:r>
+        <w:t xml:space="preserve"> continues to improve by adding classifiers even after the training error has reached zero.</w:t>
+      </w:r>
+    </w:p>
+    <w:p>
+      <w:r>
+        <w:t xml:space="preserve">. </w:t>
+      </w:r>
+      <w:r>
+        <w:t>Contrary</w:t>
+      </w:r>
+      <w:r>
+        <w:t xml:space="preserve"> to </w:t>
+      </w:r>
+      <w:r>
+        <w:t>intuition</w:t>
+      </w:r>
+      <w:r>
+        <w:t xml:space="preserve">, there is no necessary connection between the number of parameters of a model and its tendency to </w:t>
+      </w:r>
+      <w:r>
+        <w:t>over fit</w:t>
+      </w:r>
+      <w:r>
+        <w:t>.</w:t>
+      </w:r>
+    </w:p>
+    <w:p>
+      <w:r>
+        <w:t>. A learner with a larger hypothesis space that tries fewer hypotheses fr</w:t>
+      </w:r>
+      <w:r>
+        <w:t xml:space="preserve">om it is less likely to over fit </w:t>
+      </w:r>
+      <w:r>
+        <w:t>than one that tries more hypotheses from a smaller space.</w:t>
+      </w:r>
+    </w:p>
+    <w:p>
+      <w:r>
+        <w:t>. Simpler hypotheses should be preferred because simplicity is a virtue in its own right, not because of a hypothetical connection with accuracy.</w:t>
+      </w:r>
+    </w:p>
+    <w:p>
+      <w:r>
+        <w:t>. Given finite data, time and memory, standard learners can learn only a tiny subset of all possible functions, and these subsets are different for learners with different representation.</w:t>
+      </w:r>
+    </w:p>
+    <w:p>
+      <w:r>
+        <w:t xml:space="preserve">. Even a learner </w:t>
+      </w:r>
+      <w:r>
+        <w:t>can be</w:t>
+      </w:r>
+      <w:r>
+        <w:t xml:space="preserve"> represented</w:t>
+      </w:r>
+      <w:r>
+        <w:t xml:space="preserve"> easily</w:t>
+      </w:r>
+      <w:r>
+        <w:t xml:space="preserve">, more concerning point is </w:t>
+      </w:r>
+      <w:r>
+        <w:t>whether</w:t>
+      </w:r>
+      <w:r>
+        <w:t xml:space="preserve"> it can be learned. And it pays to try </w:t>
+      </w:r>
+      <w:r>
+        <w:t>different</w:t>
+      </w:r>
+      <w:r>
+        <w:t xml:space="preserve"> learners and possibly combine them.</w:t>
       </w:r>
       <w:bookmarkStart w:id="0" w:name="_GoBack"/>
       <w:bookmarkEnd w:id="0"/>

</xml_diff>